<commit_message>
code clean + doc. commentaire.docx updated
</commit_message>
<xml_diff>
--- a/Astar/commentaire.docx
+++ b/Astar/commentaire.docx
@@ -14,9 +14,19 @@
       <w:pPr>
         <w:pStyle w:val="Sous-titre"/>
       </w:pPr>
-      <w:r>
-        <w:t>Tp Astar</w:t>
-      </w:r>
+      <w:proofErr w:type="spellStart"/>
+      <w:r>
+        <w:t>Tp</w:t>
+      </w:r>
+      <w:proofErr w:type="spellEnd"/>
+      <w:r>
+        <w:t xml:space="preserve"> </w:t>
+      </w:r>
+      <w:proofErr w:type="spellStart"/>
+      <w:r>
+        <w:t>Astar</w:t>
+      </w:r>
+      <w:proofErr w:type="spellEnd"/>
     </w:p>
     <w:p>
       <w:pPr>
@@ -36,7 +46,19 @@
     </w:p>
     <w:p>
       <w:r>
-        <w:t>En cherchant le chemin optimal entre Paris et Bern avec toute les heuristiques on observe le résultat suivant : (le parcours complet contenant tous les essais de l’algorithme ne sont pas affichés pour des raisons pratiques.)</w:t>
+        <w:t>En cherchant le chemin optimal entre Paris et Bern avec toute les heuristiques on observe le résultat suivant : (le parcours complet contenant to</w:t>
+      </w:r>
+      <w:r>
+        <w:t>us les essais de l’algorithme n’est</w:t>
+      </w:r>
+      <w:r>
+        <w:t xml:space="preserve"> pas </w:t>
+      </w:r>
+      <w:r>
+        <w:t>affiché</w:t>
+      </w:r>
+      <w:r>
+        <w:t xml:space="preserve"> pour des raisons pratiques.)</w:t>
       </w:r>
     </w:p>
     <w:p>
@@ -91,6 +113,9 @@
         <w:t>Seule le nombre d’itérations et de villes visitées change</w:t>
       </w:r>
       <w:r>
+        <w:t>nt</w:t>
+      </w:r>
+      <w:r>
         <w:t>.</w:t>
       </w:r>
     </w:p>
@@ -104,7 +129,15 @@
     </w:p>
     <w:p>
       <w:r>
-        <w:t>Un autre essai avec Bern Warsaw</w:t>
+        <w:t xml:space="preserve">Un autre essai avec Bern </w:t>
+      </w:r>
+      <w:proofErr w:type="spellStart"/>
+      <w:r>
+        <w:t>Warsaw</w:t>
+      </w:r>
+      <w:proofErr w:type="spellEnd"/>
+      <w:r>
+        <w:t> :</w:t>
       </w:r>
     </w:p>
     <w:p>
@@ -259,20 +292,38 @@
         <w:t xml:space="preserve"> </w:t>
       </w:r>
       <w:r>
-        <w:t>optimaux risqueront de différés car l</w:t>
-      </w:r>
-      <w:r>
-        <w:t xml:space="preserve">’heuristique 0 se basera sur le nombre de visite alors que </w:t>
-      </w:r>
-      <w:r>
-        <w:t>les autres heuristiques</w:t>
-      </w:r>
-      <w:r>
-        <w:t xml:space="preserve"> ne fonctionnent qu’avec des distances.</w:t>
+        <w:t>optim</w:t>
+      </w:r>
+      <w:r>
+        <w:t xml:space="preserve">aux risqueront de différés car </w:t>
+      </w:r>
+      <w:r>
+        <w:rPr>
+          <w:b/>
+        </w:rPr>
+        <w:t>g</w:t>
+      </w:r>
+      <w:r>
+        <w:t xml:space="preserve"> n’aura plus qu’une influence très faible sur </w:t>
+      </w:r>
+      <w:r>
+        <w:rPr>
+          <w:b/>
+        </w:rPr>
+        <w:t>h</w:t>
+      </w:r>
+      <w:r>
+        <w:t xml:space="preserve"> (grand écart de valeurs)</w:t>
+      </w:r>
+      <w:r>
+        <w:t>.</w:t>
       </w:r>
       <w:r>
         <w:t xml:space="preserve"> </w:t>
       </w:r>
+      <w:r>
+        <w:t xml:space="preserve">Donc les résultats dépendront surtout de l’heuristique choisie. </w:t>
+      </w:r>
     </w:p>
     <w:p>
       <w:pPr>
@@ -284,7 +335,48 @@
         <w:rPr>
           <w:i/>
         </w:rPr>
-        <w:t>Exemple avec comme villes Warsaw et Lisbon en prenant g=nombre d’</w:t>
+        <w:t xml:space="preserve">Exemple avec comme villes </w:t>
+      </w:r>
+      <w:proofErr w:type="spellStart"/>
+      <w:r>
+        <w:rPr>
+          <w:i/>
+        </w:rPr>
+        <w:t>Warsaw</w:t>
+      </w:r>
+      <w:proofErr w:type="spellEnd"/>
+      <w:r>
+        <w:rPr>
+          <w:i/>
+        </w:rPr>
+        <w:t xml:space="preserve"> et </w:t>
+      </w:r>
+      <w:proofErr w:type="spellStart"/>
+      <w:r>
+        <w:rPr>
+          <w:i/>
+        </w:rPr>
+        <w:t>Lisbon</w:t>
+      </w:r>
+      <w:proofErr w:type="spellEnd"/>
+      <w:r>
+        <w:rPr>
+          <w:i/>
+        </w:rPr>
+        <w:t xml:space="preserve"> en prenant </w:t>
+      </w:r>
+      <w:r>
+        <w:rPr>
+          <w:b/>
+          <w:i/>
+        </w:rPr>
+        <w:t>g</w:t>
+      </w:r>
+      <w:r>
+        <w:rPr>
+          <w:i/>
+        </w:rPr>
+        <w:t>=nombre d’</w:t>
       </w:r>
       <w:r>
         <w:rPr>
@@ -306,10 +398,10 @@
           <w:lang w:eastAsia="fr-CH"/>
         </w:rPr>
         <w:drawing>
-          <wp:inline distT="0" distB="0" distL="0" distR="0" wp14:anchorId="1CC4D88E" wp14:editId="6AA3C4A9">
-            <wp:extent cx="5760720" cy="4012565"/>
-            <wp:effectExtent l="0" t="0" r="0" b="6985"/>
-            <wp:docPr id="3" name="Image 3"/>
+          <wp:inline distT="0" distB="0" distL="0" distR="0" wp14:anchorId="76D44764" wp14:editId="0D317A4F">
+            <wp:extent cx="5760720" cy="4011930"/>
+            <wp:effectExtent l="0" t="0" r="0" b="7620"/>
+            <wp:docPr id="5" name="Image 5"/>
             <wp:cNvGraphicFramePr>
               <a:graphicFrameLocks xmlns:a="http://schemas.openxmlformats.org/drawingml/2006/main" noChangeAspect="1"/>
             </wp:cNvGraphicFramePr>
@@ -329,7 +421,7 @@
                   <pic:spPr>
                     <a:xfrm>
                       <a:off x="0" y="0"/>
-                      <a:ext cx="5760720" cy="4012565"/>
+                      <a:ext cx="5760720" cy="4011930"/>
                     </a:xfrm>
                     <a:prstGeom prst="rect">
                       <a:avLst/>
@@ -349,10 +441,10 @@
           <w:lang w:eastAsia="fr-CH"/>
         </w:rPr>
         <w:drawing>
-          <wp:inline distT="0" distB="0" distL="0" distR="0" wp14:anchorId="2E52A728" wp14:editId="130368E2">
-            <wp:extent cx="5760720" cy="2837180"/>
-            <wp:effectExtent l="0" t="0" r="0" b="1270"/>
-            <wp:docPr id="4" name="Image 4"/>
+          <wp:inline distT="0" distB="0" distL="0" distR="0" wp14:anchorId="02CC858C" wp14:editId="5F72AF19">
+            <wp:extent cx="5760720" cy="2822575"/>
+            <wp:effectExtent l="0" t="0" r="0" b="0"/>
+            <wp:docPr id="6" name="Image 6"/>
             <wp:cNvGraphicFramePr>
               <a:graphicFrameLocks xmlns:a="http://schemas.openxmlformats.org/drawingml/2006/main" noChangeAspect="1"/>
             </wp:cNvGraphicFramePr>
@@ -372,7 +464,7 @@
                   <pic:spPr>
                     <a:xfrm>
                       <a:off x="0" y="0"/>
-                      <a:ext cx="5760720" cy="2837180"/>
+                      <a:ext cx="5760720" cy="2822575"/>
                     </a:xfrm>
                     <a:prstGeom prst="rect">
                       <a:avLst/>
@@ -425,6 +517,9 @@
       <w:r>
         <w:t>rations</w:t>
       </w:r>
+      <w:r>
+        <w:t>.</w:t>
+      </w:r>
     </w:p>
     <w:p>
       <w:pPr>
@@ -439,14 +534,71 @@
         <w:t>Dans un cas réel, l’utilisation de l’heuristique dépendra du contexte et de ce que l’</w:t>
       </w:r>
       <w:r>
-        <w:t>on recherche</w:t>
+        <w:t>on recherche.</w:t>
+      </w:r>
+    </w:p>
+    <w:p>
+      <w:r>
+        <w:t xml:space="preserve">L’heuristique 3 (distance à </w:t>
+      </w:r>
+      <w:r>
+        <w:t>vol</w:t>
+      </w:r>
+      <w:r>
+        <w:t xml:space="preserve"> d’oiseau) semble être la plus logique car la distance mesurée correspond le plus à la distance réelle entre</w:t>
+      </w:r>
+      <w:r>
+        <w:t xml:space="preserve"> les points</w:t>
+      </w:r>
+      <w:r>
+        <w:t xml:space="preserve"> </w:t>
+      </w:r>
+      <w:r>
+        <w:t>(</w:t>
+      </w:r>
+      <w:r>
+        <w:t>ni x ni y n’</w:t>
+      </w:r>
+      <w:r>
+        <w:t>est négligé).</w:t>
+      </w:r>
+      <w:r>
+        <w:t xml:space="preserve"> </w:t>
       </w:r>
       <w:bookmarkStart w:id="0" w:name="_GoBack"/>
       <w:bookmarkEnd w:id="0"/>
       <w:r>
+        <w:t>L’heuristique 4(distance de Manhattan) aura tendance à surestimer la distance alors que les heuristiques 1 et 2 (distance x et y) ne prennent en compte qu’u</w:t>
+      </w:r>
+      <w:r>
+        <w:t>ne seule des deux distances.</w:t>
+      </w:r>
+    </w:p>
+    <w:p>
+      <w:r>
+        <w:t>L’heuristique 0 n’est pas optimal car un parcours en largeur sera effectué. On trouvera le meilleur résultat mais toutes les possibilités seront testé</w:t>
+      </w:r>
+      <w:r>
+        <w:t>e</w:t>
+      </w:r>
+      <w:r>
+        <w:t>s (=beaucoup d’</w:t>
+      </w:r>
+      <w:r>
+        <w:t>itérations</w:t>
+      </w:r>
+      <w:r>
+        <w:t>)</w:t>
+      </w:r>
+      <w:r>
         <w:t>.</w:t>
       </w:r>
-    </w:p>
+      <w:r>
+        <w:t xml:space="preserve"> </w:t>
+      </w:r>
+    </w:p>
+    <w:p/>
+    <w:p/>
     <w:sectPr>
       <w:pgSz w:w="11906" w:h="16838"/>
       <w:pgMar w:top="1417" w:right="1417" w:bottom="1417" w:left="1417" w:header="708" w:footer="708" w:gutter="0"/>
@@ -580,6 +732,7 @@
     <w:lsdException w:name="HTML Sample" w:semiHidden="1" w:unhideWhenUsed="1"/>
     <w:lsdException w:name="HTML Typewriter" w:semiHidden="1" w:unhideWhenUsed="1"/>
     <w:lsdException w:name="HTML Variable" w:semiHidden="1" w:unhideWhenUsed="1"/>
+    <w:lsdException w:name="Normal Table" w:semiHidden="1" w:unhideWhenUsed="1"/>
     <w:lsdException w:name="annotation subject" w:semiHidden="1" w:unhideWhenUsed="1"/>
     <w:lsdException w:name="No List" w:semiHidden="1" w:unhideWhenUsed="1"/>
     <w:lsdException w:name="Outline List 1" w:semiHidden="1" w:unhideWhenUsed="1"/>
@@ -626,8 +779,10 @@
     <w:lsdException w:name="Table Subtle 2" w:semiHidden="1" w:unhideWhenUsed="1"/>
     <w:lsdException w:name="Table Web 1" w:semiHidden="1" w:unhideWhenUsed="1"/>
     <w:lsdException w:name="Table Web 2" w:semiHidden="1" w:unhideWhenUsed="1"/>
+    <w:lsdException w:name="Table Web 3" w:semiHidden="1" w:unhideWhenUsed="1"/>
     <w:lsdException w:name="Balloon Text" w:semiHidden="1" w:unhideWhenUsed="1"/>
     <w:lsdException w:name="Table Grid" w:uiPriority="39"/>
+    <w:lsdException w:name="Table Theme" w:semiHidden="1" w:unhideWhenUsed="1"/>
     <w:lsdException w:name="Placeholder Text" w:semiHidden="1"/>
     <w:lsdException w:name="No Spacing" w:uiPriority="1" w:qFormat="1"/>
     <w:lsdException w:name="Light Shading" w:uiPriority="60"/>

</xml_diff>